<commit_message>
Update Lorenz faber - 20210118 - WIA - Asymetrische Verschlüsselung.docx
</commit_message>
<xml_diff>
--- a/SAP_WIA/Lorenz faber - 20210118 - WIA - Asymetrische Verschlüsselung.docx
+++ b/SAP_WIA/Lorenz faber - 20210118 - WIA - Asymetrische Verschlüsselung.docx
@@ -10,6 +10,7 @@
           <w:docPartUnique/>
         </w:docPartObj>
       </w:sdtPr>
+      <w:sdtEndPr/>
       <w:sdtContent>
         <w:p>
           <w:r>
@@ -356,6 +357,7 @@
                                   <w:dataBinding w:prefixMappings="xmlns:ns0='http://purl.org/dc/elements/1.1/' xmlns:ns1='http://schemas.openxmlformats.org/package/2006/metadata/core-properties' " w:xpath="/ns1:coreProperties[1]/ns0:creator[1]" w:storeItemID="{6C3C8BC8-F283-45AE-878A-BAB7291924A1}"/>
                                   <w:text/>
                                 </w:sdtPr>
+                                <w:sdtEndPr/>
                                 <w:sdtContent>
                                   <w:p>
                                     <w:pPr>
@@ -399,9 +401,18 @@
                                     <w:dataBinding w:prefixMappings="xmlns:ns0='http://schemas.microsoft.com/office/2006/coverPageProps' " w:xpath="/ns0:CoverPageProperties[1]/ns0:CompanyEmail[1]" w:storeItemID="{55AF091B-3C7A-41E3-B477-F2FDAA23CFDA}"/>
                                     <w:text/>
                                   </w:sdtPr>
+                                  <w:sdtEndPr/>
                                   <w:sdtContent>
                                     <w:r>
-                                      <w:t>FTI1 | it.Schule Stuttgart</w:t>
+                                      <w:t xml:space="preserve">FTI1 | </w:t>
+                                    </w:r>
+                                    <w:proofErr w:type="spellStart"/>
+                                    <w:r>
+                                      <w:t>it.Schule</w:t>
+                                    </w:r>
+                                    <w:proofErr w:type="spellEnd"/>
+                                    <w:r>
+                                      <w:t xml:space="preserve"> Stuttgart</w:t>
                                     </w:r>
                                   </w:sdtContent>
                                 </w:sdt>
@@ -448,6 +459,7 @@
                             <w:dataBinding w:prefixMappings="xmlns:ns0='http://purl.org/dc/elements/1.1/' xmlns:ns1='http://schemas.openxmlformats.org/package/2006/metadata/core-properties' " w:xpath="/ns1:coreProperties[1]/ns0:creator[1]" w:storeItemID="{6C3C8BC8-F283-45AE-878A-BAB7291924A1}"/>
                             <w:text/>
                           </w:sdtPr>
+                          <w:sdtEndPr/>
                           <w:sdtContent>
                             <w:p>
                               <w:pPr>
@@ -491,9 +503,18 @@
                               <w:dataBinding w:prefixMappings="xmlns:ns0='http://schemas.microsoft.com/office/2006/coverPageProps' " w:xpath="/ns0:CoverPageProperties[1]/ns0:CompanyEmail[1]" w:storeItemID="{55AF091B-3C7A-41E3-B477-F2FDAA23CFDA}"/>
                               <w:text/>
                             </w:sdtPr>
+                            <w:sdtEndPr/>
                             <w:sdtContent>
                               <w:r>
-                                <w:t>FTI1 | it.Schule Stuttgart</w:t>
+                                <w:t xml:space="preserve">FTI1 | </w:t>
+                              </w:r>
+                              <w:proofErr w:type="spellStart"/>
+                              <w:r>
+                                <w:t>it.Schule</w:t>
+                              </w:r>
+                              <w:proofErr w:type="spellEnd"/>
+                              <w:r>
+                                <w:t xml:space="preserve"> Stuttgart</w:t>
                               </w:r>
                             </w:sdtContent>
                           </w:sdt>
@@ -602,6 +623,7 @@
                                   <w:dataBinding w:prefixMappings="xmlns:ns0='http://schemas.microsoft.com/office/2006/coverPageProps' " w:xpath="/ns0:CoverPageProperties[1]/ns0:Abstract[1]" w:storeItemID="{55AF091B-3C7A-41E3-B477-F2FDAA23CFDA}"/>
                                   <w:text w:multiLine="1"/>
                                 </w:sdtPr>
+                                <w:sdtEndPr/>
                                 <w:sdtContent>
                                   <w:p>
                                     <w:pPr>
@@ -691,6 +713,7 @@
                             <w:dataBinding w:prefixMappings="xmlns:ns0='http://schemas.microsoft.com/office/2006/coverPageProps' " w:xpath="/ns0:CoverPageProperties[1]/ns0:Abstract[1]" w:storeItemID="{55AF091B-3C7A-41E3-B477-F2FDAA23CFDA}"/>
                             <w:text w:multiLine="1"/>
                           </w:sdtPr>
+                          <w:sdtEndPr/>
                           <w:sdtContent>
                             <w:p>
                               <w:pPr>
@@ -847,6 +870,7 @@
                                   <w:dataBinding w:prefixMappings="xmlns:ns0='http://purl.org/dc/elements/1.1/' xmlns:ns1='http://schemas.openxmlformats.org/package/2006/metadata/core-properties' " w:xpath="/ns1:coreProperties[1]/ns0:subject[1]" w:storeItemID="{6C3C8BC8-F283-45AE-878A-BAB7291924A1}"/>
                                   <w:text/>
                                 </w:sdtPr>
+                                <w:sdtEndPr/>
                                 <w:sdtContent>
                                   <w:p>
                                     <w:pPr>
@@ -948,6 +972,7 @@
                             <w:dataBinding w:prefixMappings="xmlns:ns0='http://purl.org/dc/elements/1.1/' xmlns:ns1='http://schemas.openxmlformats.org/package/2006/metadata/core-properties' " w:xpath="/ns1:coreProperties[1]/ns0:subject[1]" w:storeItemID="{6C3C8BC8-F283-45AE-878A-BAB7291924A1}"/>
                             <w:text/>
                           </w:sdtPr>
+                          <w:sdtEndPr/>
                           <w:sdtContent>
                             <w:p>
                               <w:pPr>
@@ -986,6 +1011,13 @@
         </w:p>
         <w:sdt>
           <w:sdtPr>
+            <w:rPr>
+              <w:rFonts w:asciiTheme="minorHAnsi" w:eastAsiaTheme="minorHAnsi" w:hAnsiTheme="minorHAnsi" w:cstheme="minorBidi"/>
+              <w:color w:val="auto"/>
+              <w:sz w:val="22"/>
+              <w:szCs w:val="22"/>
+              <w:lang w:eastAsia="en-US"/>
+            </w:rPr>
             <w:id w:val="45578122"/>
             <w:docPartObj>
               <w:docPartGallery w:val="Table of Contents"/>
@@ -994,13 +1026,8 @@
           </w:sdtPr>
           <w:sdtEndPr>
             <w:rPr>
-              <w:rFonts w:asciiTheme="minorHAnsi" w:eastAsiaTheme="minorHAnsi" w:hAnsiTheme="minorHAnsi" w:cstheme="minorBidi"/>
               <w:b/>
               <w:bCs/>
-              <w:color w:val="auto"/>
-              <w:sz w:val="22"/>
-              <w:szCs w:val="22"/>
-              <w:lang w:eastAsia="en-US"/>
             </w:rPr>
           </w:sdtEndPr>
           <w:sdtContent>
@@ -1104,10 +1131,16 @@
         </w:sdt>
         <w:p/>
         <w:p>
+          <w:pPr>
+            <w:rPr>
+              <w:lang w:val="en-GB"/>
+            </w:rPr>
+          </w:pPr>
           <w:bookmarkStart w:id="0" w:name="_Toc61859782"/>
           <w:r>
             <w:rPr>
               <w:rStyle w:val="berschrift1Zchn"/>
+              <w:lang w:val="en-GB"/>
             </w:rPr>
             <w:t>Einführung</w:t>
           </w:r>
@@ -1120,6 +1153,7 @@
         <w:pStyle w:val="Zitat"/>
         <w:rPr>
           <w:rStyle w:val="Buchtitel"/>
+          <w:lang w:val="en-GB"/>
         </w:rPr>
       </w:pPr>
       <w:r>
@@ -1140,6 +1174,7 @@
           <w:b w:val="0"/>
           <w:bCs w:val="0"/>
           <w:color w:val="auto"/>
+          <w:lang w:val="en-GB"/>
         </w:rPr>
         <w:t>– Edward Snowden</w:t>
       </w:r>
@@ -1155,13 +1190,7 @@
         </w:rPr>
       </w:pPr>
       <w:r>
-        <w:t xml:space="preserve">Verschlüsselung funktioniert. Richtig implementierte starke Krypto Systeme sind einer der wenigen </w:t>
-      </w:r>
-      <w:r>
-        <w:t>Dinge,</w:t>
-      </w:r>
-      <w:r>
-        <w:t xml:space="preserve"> auf die du dich verlassen kannst.</w:t>
+        <w:t>Verschlüsselung funktioniert. Richtig implementierte starke Krypto Systeme sind einer der wenigen Dinge, auf die du dich verlassen kannst.</w:t>
       </w:r>
       <w:r>
         <w:t xml:space="preserve"> </w:t>
@@ -1222,6 +1251,21 @@
           <w:rStyle w:val="Funotenzeichen"/>
         </w:rPr>
         <w:footnoteReference w:id="1"/>
+      </w:r>
+      <w:r>
+        <w:t xml:space="preserve"> Die </w:t>
+      </w:r>
+      <w:r>
+        <w:t xml:space="preserve">verschiedenen </w:t>
+      </w:r>
+      <w:r>
+        <w:t>asymmetrischen Kryptographie</w:t>
+      </w:r>
+      <w:r>
+        <w:t xml:space="preserve">-Verfahren </w:t>
+      </w:r>
+      <w:r>
+        <w:t>gelten noch bis heute als sehr sicher.</w:t>
       </w:r>
     </w:p>
     <w:p>
@@ -1265,13 +1309,16 @@
         </w:numPr>
       </w:pPr>
       <w:r>
-        <w:t>ZITATE AUS IT-SICHERHEIT UND HACKING</w:t>
-      </w:r>
-      <w:r>
-        <w:t xml:space="preserve"> </w:t>
-      </w:r>
-      <w:r>
-        <w:t xml:space="preserve"> in itsicherheitonline.de, Absatz 3[online] </w:t>
+        <w:t xml:space="preserve">ZITATE AUS IT-SICHERHEIT UND HACKING </w:t>
+      </w:r>
+      <w:r>
+        <w:t xml:space="preserve"> in itsicherheitonline.de</w:t>
+      </w:r>
+      <w:r>
+        <w:t xml:space="preserve">, </w:t>
+      </w:r>
+      <w:r>
+        <w:t xml:space="preserve">[online] </w:t>
       </w:r>
       <w:hyperlink r:id="rId11" w:history="1">
         <w:r>
@@ -1293,6 +1340,23 @@
           <w:numId w:val="1"/>
         </w:numPr>
       </w:pPr>
+      <w:r>
+        <w:t>Asymmetrische Kryptografie (Verschlüsselung)</w:t>
+      </w:r>
+      <w:r>
+        <w:t xml:space="preserve"> in elektronik-kompendium.de, [online] </w:t>
+      </w:r>
+      <w:hyperlink r:id="rId12" w:history="1">
+        <w:r>
+          <w:rPr>
+            <w:rStyle w:val="Hyperlink"/>
+          </w:rPr>
+          <w:t>https://www.elektronik-kompendium.de/sites/net/1910111.html</w:t>
+        </w:r>
+      </w:hyperlink>
+      <w:r>
+        <w:t xml:space="preserve"> , [18.01.2021]</w:t>
+      </w:r>
     </w:p>
     <w:p>
       <w:pPr>
@@ -1308,12 +1372,12 @@
     <w:p/>
     <w:p/>
     <w:sectPr>
-      <w:headerReference w:type="even" r:id="rId12"/>
-      <w:headerReference w:type="default" r:id="rId13"/>
-      <w:footerReference w:type="even" r:id="rId14"/>
-      <w:footerReference w:type="default" r:id="rId15"/>
-      <w:headerReference w:type="first" r:id="rId16"/>
-      <w:footerReference w:type="first" r:id="rId17"/>
+      <w:headerReference w:type="even" r:id="rId13"/>
+      <w:headerReference w:type="default" r:id="rId14"/>
+      <w:footerReference w:type="even" r:id="rId15"/>
+      <w:footerReference w:type="default" r:id="rId16"/>
+      <w:headerReference w:type="first" r:id="rId17"/>
+      <w:footerReference w:type="first" r:id="rId18"/>
       <w:pgSz w:w="11906" w:h="16838"/>
       <w:pgMar w:top="1417" w:right="1417" w:bottom="1134" w:left="1417" w:header="708" w:footer="708" w:gutter="0"/>
       <w:pgNumType w:start="0"/>
@@ -1416,6 +1480,9 @@
       <w:r>
         <w:t xml:space="preserve"> Vgl. Zitate aus IT-Sicherheit und Hacking</w:t>
       </w:r>
+      <w:r>
+        <w:t>, Absatz3</w:t>
+      </w:r>
     </w:p>
   </w:footnote>
 </w:footnotes>
@@ -1441,6 +1508,7 @@
         <w:docPartUnique/>
       </w:docPartObj>
     </w:sdtPr>
+    <w:sdtEndPr/>
     <w:sdtContent>
       <w:p>
         <w:pPr>
@@ -2008,6 +2076,7 @@
   <w:style w:type="character" w:default="1" w:styleId="Absatz-Standardschriftart">
     <w:name w:val="Default Paragraph Font"/>
     <w:uiPriority w:val="1"/>
+    <w:semiHidden/>
     <w:unhideWhenUsed/>
   </w:style>
   <w:style w:type="table" w:default="1" w:styleId="NormaleTabelle">

</xml_diff>